<commit_message>
Maintenance, viewports, all yellow bricks
</commit_message>
<xml_diff>
--- a/Funkcionalna specifikacija.docx
+++ b/Funkcionalna specifikacija.docx
@@ -12,19 +12,33 @@
       </w:r>
       <w:r>
         <w:br/>
-        <w:t>Funkcionalna specifikacija</w:t>
       </w:r>
+      <w:del w:id="0" w:author="Aleksandar Plahćinski" w:date="2018-09-17T00:52:00Z">
+        <w:r>
+          <w:delText>Funkcionalna specifikacija</w:delText>
+        </w:r>
+      </w:del>
+      <w:ins w:id="1" w:author="Aleksandar Plahćinski" w:date="2018-09-17T00:52:00Z">
+        <w:r>
+          <w:t>Uputstvo</w:t>
+        </w:r>
+      </w:ins>
+      <w:bookmarkStart w:id="2" w:name="_GoBack"/>
+      <w:bookmarkEnd w:id="2"/>
     </w:p>
     <w:p>
       <w:pPr>
         <w:pStyle w:val="Heading1"/>
         <w:rPr>
-          <w:del w:id="0" w:author="Aleksandar Plahćinski" w:date="2018-09-17T00:34:00Z"/>
+          <w:del w:id="3" w:author="Aleksandar Plahćinski" w:date="2018-09-17T00:34:00Z"/>
         </w:rPr>
       </w:pPr>
-      <w:bookmarkStart w:id="1" w:name="_GoBack"/>
-      <w:bookmarkEnd w:id="1"/>
-      <w:del w:id="2" w:author="Aleksandar Plahćinski" w:date="2018-09-17T00:34:00Z">
+      <w:ins w:id="4" w:author="Aleksandar Plahćinski" w:date="2018-09-17T00:52:00Z">
+        <w:r>
+          <w:t>Trenutno u razvoju.</w:t>
+        </w:r>
+      </w:ins>
+      <w:del w:id="5" w:author="Aleksandar Plahćinski" w:date="2018-09-17T00:34:00Z">
         <w:r>
           <w:delText>Uvod</w:delText>
         </w:r>
@@ -33,10 +47,10 @@
     <w:p>
       <w:pPr>
         <w:rPr>
-          <w:del w:id="3" w:author="Aleksandar Plahćinski" w:date="2018-09-17T00:34:00Z"/>
+          <w:del w:id="6" w:author="Aleksandar Plahćinski" w:date="2018-09-17T00:34:00Z"/>
         </w:rPr>
       </w:pPr>
-      <w:del w:id="4" w:author="Aleksandar Plahćinski" w:date="2018-09-17T00:34:00Z">
+      <w:del w:id="7" w:author="Aleksandar Plahćinski" w:date="2018-09-17T00:34:00Z">
         <w:r>
           <w:delText>Rušenje zida je video-igra za jednog igrača</w:delText>
         </w:r>
@@ -47,8 +61,8 @@
           <w:delText>usmerava lopticu ka ciglama uz pomoć udarača</w:delText>
         </w:r>
       </w:del>
-      <w:ins w:id="5" w:author="Igor" w:date="2018-07-14T12:30:00Z">
-        <w:del w:id="6" w:author="Aleksandar Plahćinski" w:date="2018-09-17T00:34:00Z">
+      <w:ins w:id="8" w:author="Igor" w:date="2018-07-14T12:30:00Z">
+        <w:del w:id="9" w:author="Aleksandar Plahćinski" w:date="2018-09-17T00:34:00Z">
           <w:r>
             <w:rPr>
               <w:lang w:val="sr-Latn-RS"/>
@@ -72,7 +86,7 @@
           </w:r>
         </w:del>
       </w:ins>
-      <w:del w:id="7" w:author="Aleksandar Plahćinski" w:date="2018-09-17T00:34:00Z">
+      <w:del w:id="10" w:author="Aleksandar Plahćinski" w:date="2018-09-17T00:34:00Z">
         <w:r>
           <w:delText>.</w:delText>
         </w:r>
@@ -82,16 +96,16 @@
       <w:pPr>
         <w:pStyle w:val="Heading1"/>
         <w:rPr>
-          <w:del w:id="8" w:author="Aleksandar Plahćinski" w:date="2018-09-17T00:34:00Z"/>
+          <w:del w:id="11" w:author="Aleksandar Plahćinski" w:date="2018-09-17T00:34:00Z"/>
         </w:rPr>
       </w:pPr>
-      <w:del w:id="9" w:author="Aleksandar Plahćinski" w:date="2018-09-17T00:34:00Z">
+      <w:del w:id="12" w:author="Aleksandar Plahćinski" w:date="2018-09-17T00:34:00Z">
         <w:r>
           <w:delText>Meniji</w:delText>
         </w:r>
       </w:del>
-      <w:ins w:id="10" w:author="Igor" w:date="2018-07-14T15:43:00Z">
-        <w:del w:id="11" w:author="Aleksandar Plahćinski" w:date="2018-09-17T00:34:00Z">
+      <w:ins w:id="13" w:author="Igor" w:date="2018-07-14T15:43:00Z">
+        <w:del w:id="14" w:author="Aleksandar Plahćinski" w:date="2018-09-17T00:34:00Z">
           <w:r>
             <w:rPr>
               <w:lang w:val="sr-Latn-RS"/>
@@ -105,10 +119,10 @@
       <w:pPr>
         <w:pStyle w:val="Heading2"/>
         <w:rPr>
-          <w:del w:id="12" w:author="Aleksandar Plahćinski" w:date="2018-09-17T00:34:00Z"/>
+          <w:del w:id="15" w:author="Aleksandar Plahćinski" w:date="2018-09-17T00:34:00Z"/>
         </w:rPr>
       </w:pPr>
-      <w:del w:id="13" w:author="Aleksandar Plahćinski" w:date="2018-09-17T00:34:00Z">
+      <w:del w:id="16" w:author="Aleksandar Plahćinski" w:date="2018-09-17T00:34:00Z">
         <w:r>
           <w:delText>Početni meni</w:delText>
         </w:r>
@@ -117,10 +131,10 @@
     <w:p>
       <w:pPr>
         <w:rPr>
-          <w:del w:id="14" w:author="Aleksandar Plahćinski" w:date="2018-09-17T00:34:00Z"/>
+          <w:del w:id="17" w:author="Aleksandar Plahćinski" w:date="2018-09-17T00:34:00Z"/>
         </w:rPr>
       </w:pPr>
-      <w:del w:id="15" w:author="Aleksandar Plahćinski" w:date="2018-09-17T00:34:00Z">
+      <w:del w:id="18" w:author="Aleksandar Plahćinski" w:date="2018-09-17T00:34:00Z">
         <w:r>
           <w:delText xml:space="preserve">Početni meni se pojavljuje prilikom pokretanja igre i nakon završetka jedne partije. </w:delText>
         </w:r>
@@ -137,16 +151,16 @@
           <w:numId w:val="13"/>
         </w:numPr>
         <w:rPr>
-          <w:del w:id="16" w:author="Aleksandar Plahćinski" w:date="2018-09-17T00:34:00Z"/>
+          <w:del w:id="19" w:author="Aleksandar Plahćinski" w:date="2018-09-17T00:34:00Z"/>
         </w:rPr>
       </w:pPr>
-      <w:del w:id="17" w:author="Aleksandar Plahćinski" w:date="2018-09-17T00:34:00Z">
+      <w:del w:id="20" w:author="Aleksandar Plahćinski" w:date="2018-09-17T00:34:00Z">
         <w:r>
           <w:delText>Nova igra – započinje novu partiju</w:delText>
         </w:r>
       </w:del>
-      <w:ins w:id="18" w:author="Igor" w:date="2018-07-14T12:31:00Z">
-        <w:del w:id="19" w:author="Aleksandar Plahćinski" w:date="2018-09-17T00:34:00Z">
+      <w:ins w:id="21" w:author="Igor" w:date="2018-07-14T12:31:00Z">
+        <w:del w:id="22" w:author="Aleksandar Plahćinski" w:date="2018-09-17T00:34:00Z">
           <w:r>
             <w:rPr>
               <w:lang w:val="sr-Latn-RS"/>
@@ -164,10 +178,10 @@
           <w:numId w:val="13"/>
         </w:numPr>
         <w:rPr>
-          <w:del w:id="20" w:author="Aleksandar Plahćinski" w:date="2018-09-17T00:34:00Z"/>
+          <w:del w:id="23" w:author="Aleksandar Plahćinski" w:date="2018-09-17T00:34:00Z"/>
         </w:rPr>
       </w:pPr>
-      <w:del w:id="21" w:author="Aleksandar Plahćinski" w:date="2018-09-17T00:34:00Z">
+      <w:del w:id="24" w:author="Aleksandar Plahćinski" w:date="2018-09-17T00:34:00Z">
         <w:r>
           <w:delText>Opcije – otvara meni sa opcijama</w:delText>
         </w:r>
@@ -181,18 +195,18 @@
           <w:numId w:val="13"/>
         </w:numPr>
         <w:rPr>
-          <w:ins w:id="22" w:author="Igor" w:date="2018-07-14T12:31:00Z"/>
-          <w:del w:id="23" w:author="Aleksandar Plahćinski" w:date="2018-09-17T00:34:00Z"/>
-          <w:rPrChange w:id="24" w:author="Igor" w:date="2018-07-14T12:31:00Z">
-            <w:rPr>
-              <w:ins w:id="25" w:author="Igor" w:date="2018-07-14T12:31:00Z"/>
-              <w:del w:id="26" w:author="Aleksandar Plahćinski" w:date="2018-09-17T00:34:00Z"/>
+          <w:ins w:id="25" w:author="Igor" w:date="2018-07-14T12:31:00Z"/>
+          <w:del w:id="26" w:author="Aleksandar Plahćinski" w:date="2018-09-17T00:34:00Z"/>
+          <w:rPrChange w:id="27" w:author="Igor" w:date="2018-07-14T12:31:00Z">
+            <w:rPr>
+              <w:ins w:id="28" w:author="Igor" w:date="2018-07-14T12:31:00Z"/>
+              <w:del w:id="29" w:author="Aleksandar Plahćinski" w:date="2018-09-17T00:34:00Z"/>
               <w:lang w:val="sr-Latn-RS"/>
             </w:rPr>
           </w:rPrChange>
         </w:rPr>
       </w:pPr>
-      <w:del w:id="27" w:author="Aleksandar Plahćinski" w:date="2018-09-17T00:34:00Z">
+      <w:del w:id="30" w:author="Aleksandar Plahćinski" w:date="2018-09-17T00:34:00Z">
         <w:r>
           <w:delText xml:space="preserve">Rang lista – </w:delText>
         </w:r>
@@ -206,8 +220,8 @@
           <w:delText xml:space="preserve"> </w:delText>
         </w:r>
       </w:del>
-      <w:ins w:id="28" w:author="Igor" w:date="2018-07-14T12:31:00Z">
-        <w:del w:id="29" w:author="Aleksandar Plahćinski" w:date="2018-09-17T00:34:00Z">
+      <w:ins w:id="31" w:author="Igor" w:date="2018-07-14T12:31:00Z">
+        <w:del w:id="32" w:author="Aleksandar Plahćinski" w:date="2018-09-17T00:34:00Z">
           <w:r>
             <w:rPr>
               <w:lang w:val="sr-Latn-RS"/>
@@ -216,7 +230,7 @@
           </w:r>
         </w:del>
       </w:ins>
-      <w:del w:id="30" w:author="Aleksandar Plahćinski" w:date="2018-09-17T00:34:00Z">
+      <w:del w:id="33" w:author="Aleksandar Plahćinski" w:date="2018-09-17T00:34:00Z">
         <w:r>
           <w:delText>najboljih rezultata</w:delText>
         </w:r>
@@ -230,19 +244,19 @@
           <w:numId w:val="13"/>
         </w:numPr>
         <w:rPr>
-          <w:ins w:id="31" w:author="Igor" w:date="2018-07-14T12:32:00Z"/>
-          <w:del w:id="32" w:author="Aleksandar Plahćinski" w:date="2018-09-17T00:34:00Z"/>
-          <w:rPrChange w:id="33" w:author="Igor" w:date="2018-07-14T12:32:00Z">
-            <w:rPr>
-              <w:ins w:id="34" w:author="Igor" w:date="2018-07-14T12:32:00Z"/>
-              <w:del w:id="35" w:author="Aleksandar Plahćinski" w:date="2018-09-17T00:34:00Z"/>
+          <w:ins w:id="34" w:author="Igor" w:date="2018-07-14T12:32:00Z"/>
+          <w:del w:id="35" w:author="Aleksandar Plahćinski" w:date="2018-09-17T00:34:00Z"/>
+          <w:rPrChange w:id="36" w:author="Igor" w:date="2018-07-14T12:32:00Z">
+            <w:rPr>
+              <w:ins w:id="37" w:author="Igor" w:date="2018-07-14T12:32:00Z"/>
+              <w:del w:id="38" w:author="Aleksandar Plahćinski" w:date="2018-09-17T00:34:00Z"/>
               <w:lang w:val="sr-Latn-RS"/>
             </w:rPr>
           </w:rPrChange>
         </w:rPr>
       </w:pPr>
-      <w:ins w:id="36" w:author="Igor" w:date="2018-07-14T12:31:00Z">
-        <w:del w:id="37" w:author="Aleksandar Plahćinski" w:date="2018-09-17T00:34:00Z">
+      <w:ins w:id="39" w:author="Igor" w:date="2018-07-14T12:31:00Z">
+        <w:del w:id="40" w:author="Aleksandar Plahćinski" w:date="2018-09-17T00:34:00Z">
           <w:r>
             <w:rPr>
               <w:lang w:val="sr-Latn-RS"/>
@@ -251,8 +265,8 @@
           </w:r>
         </w:del>
       </w:ins>
-      <w:ins w:id="38" w:author="Igor" w:date="2018-07-14T12:32:00Z">
-        <w:del w:id="39" w:author="Aleksandar Plahćinski" w:date="2018-09-17T00:34:00Z">
+      <w:ins w:id="41" w:author="Igor" w:date="2018-07-14T12:32:00Z">
+        <w:del w:id="42" w:author="Aleksandar Plahćinski" w:date="2018-09-17T00:34:00Z">
           <w:r>
             <w:rPr>
               <w:lang w:val="sr-Latn-RS"/>
@@ -261,8 +275,8 @@
           </w:r>
         </w:del>
       </w:ins>
-      <w:ins w:id="40" w:author="Igor" w:date="2018-07-14T12:31:00Z">
-        <w:del w:id="41" w:author="Aleksandar Plahćinski" w:date="2018-09-17T00:34:00Z">
+      <w:ins w:id="43" w:author="Igor" w:date="2018-07-14T12:31:00Z">
+        <w:del w:id="44" w:author="Aleksandar Plahćinski" w:date="2018-09-17T00:34:00Z">
           <w:r>
             <w:rPr>
               <w:lang w:val="sr-Latn-RS"/>
@@ -271,35 +285,13 @@
           </w:r>
         </w:del>
       </w:ins>
-      <w:ins w:id="42" w:author="Igor" w:date="2018-07-14T12:32:00Z">
-        <w:del w:id="43" w:author="Aleksandar Plahćinski" w:date="2018-09-17T00:34:00Z">
-          <w:r>
-            <w:rPr>
-              <w:lang w:val="sr-Latn-RS"/>
-            </w:rPr>
-            <w:delText>ovaj dokument</w:delText>
-          </w:r>
-        </w:del>
-      </w:ins>
-    </w:p>
-    <w:p>
-      <w:pPr>
-        <w:pStyle w:val="ListParagraph"/>
-        <w:numPr>
-          <w:ilvl w:val="0"/>
-          <w:numId w:val="13"/>
-        </w:numPr>
-        <w:rPr>
-          <w:del w:id="44" w:author="Aleksandar Plahćinski" w:date="2018-09-17T00:34:00Z"/>
-        </w:rPr>
-      </w:pPr>
       <w:ins w:id="45" w:author="Igor" w:date="2018-07-14T12:32:00Z">
         <w:del w:id="46" w:author="Aleksandar Plahćinski" w:date="2018-09-17T00:34:00Z">
           <w:r>
             <w:rPr>
               <w:lang w:val="sr-Latn-RS"/>
             </w:rPr>
-            <w:delText>O programu – otvara dijalog sa osnovnim inforamcijama o programu</w:delText>
+            <w:delText>ovaj dokument</w:delText>
           </w:r>
         </w:del>
       </w:ins>
@@ -315,19 +307,16 @@
           <w:del w:id="47" w:author="Aleksandar Plahćinski" w:date="2018-09-17T00:34:00Z"/>
         </w:rPr>
       </w:pPr>
-      <w:commentRangeStart w:id="48"/>
-      <w:del w:id="49" w:author="Aleksandar Plahćinski" w:date="2018-09-17T00:34:00Z">
-        <w:r>
-          <w:delText>igri</w:delText>
-        </w:r>
-        <w:commentRangeEnd w:id="48"/>
-        <w:r>
-          <w:rPr>
-            <w:rStyle w:val="CommentReference"/>
-          </w:rPr>
-          <w:commentReference w:id="48"/>
-        </w:r>
-      </w:del>
+      <w:ins w:id="48" w:author="Igor" w:date="2018-07-14T12:32:00Z">
+        <w:del w:id="49" w:author="Aleksandar Plahćinski" w:date="2018-09-17T00:34:00Z">
+          <w:r>
+            <w:rPr>
+              <w:lang w:val="sr-Latn-RS"/>
+            </w:rPr>
+            <w:delText>O programu – otvara dijalog sa osnovnim inforamcijama o programu</w:delText>
+          </w:r>
+        </w:del>
+      </w:ins>
     </w:p>
     <w:p>
       <w:pPr>
@@ -340,32 +329,57 @@
           <w:del w:id="50" w:author="Aleksandar Plahćinski" w:date="2018-09-17T00:34:00Z"/>
         </w:rPr>
       </w:pPr>
-      <w:del w:id="51" w:author="Aleksandar Plahćinski" w:date="2018-09-17T00:34:00Z">
-        <w:r>
-          <w:delText>Izlaz – zatvara prozor</w:delText>
+      <w:commentRangeStart w:id="51"/>
+      <w:del w:id="52" w:author="Aleksandar Plahćinski" w:date="2018-09-17T00:34:00Z">
+        <w:r>
+          <w:delText>igri</w:delText>
+        </w:r>
+        <w:commentRangeEnd w:id="51"/>
+        <w:r>
+          <w:rPr>
+            <w:rStyle w:val="CommentReference"/>
+          </w:rPr>
+          <w:commentReference w:id="51"/>
         </w:r>
       </w:del>
     </w:p>
     <w:p>
       <w:pPr>
-        <w:pStyle w:val="Heading2"/>
+        <w:pStyle w:val="ListParagraph"/>
+        <w:numPr>
+          <w:ilvl w:val="0"/>
+          <w:numId w:val="13"/>
+        </w:numPr>
         <w:rPr>
-          <w:del w:id="52" w:author="Aleksandar Plahćinski" w:date="2018-09-17T00:34:00Z"/>
+          <w:del w:id="53" w:author="Aleksandar Plahćinski" w:date="2018-09-17T00:34:00Z"/>
         </w:rPr>
       </w:pPr>
-      <w:del w:id="53" w:author="Aleksandar Plahćinski" w:date="2018-09-17T00:34:00Z">
-        <w:r>
-          <w:delText>Meni sa opcijama</w:delText>
+      <w:del w:id="54" w:author="Aleksandar Plahćinski" w:date="2018-09-17T00:34:00Z">
+        <w:r>
+          <w:delText>Izlaz – zatvara prozor</w:delText>
         </w:r>
       </w:del>
     </w:p>
     <w:p>
       <w:pPr>
+        <w:pStyle w:val="Heading2"/>
         <w:rPr>
-          <w:del w:id="54" w:author="Aleksandar Plahćinski" w:date="2018-09-17T00:34:00Z"/>
+          <w:del w:id="55" w:author="Aleksandar Plahćinski" w:date="2018-09-17T00:34:00Z"/>
         </w:rPr>
       </w:pPr>
-      <w:del w:id="55" w:author="Aleksandar Plahćinski" w:date="2018-09-17T00:34:00Z">
+      <w:del w:id="56" w:author="Aleksandar Plahćinski" w:date="2018-09-17T00:34:00Z">
+        <w:r>
+          <w:delText>Meni sa opcijama</w:delText>
+        </w:r>
+      </w:del>
+    </w:p>
+    <w:p>
+      <w:pPr>
+        <w:rPr>
+          <w:del w:id="57" w:author="Aleksandar Plahćinski" w:date="2018-09-17T00:34:00Z"/>
+        </w:rPr>
+      </w:pPr>
+      <w:del w:id="58" w:author="Aleksandar Plahćinski" w:date="2018-09-17T00:34:00Z">
         <w:r>
           <w:delText>U meniju sa opcijama</w:delText>
         </w:r>
@@ -382,16 +396,16 @@
           <w:numId w:val="14"/>
         </w:numPr>
         <w:rPr>
-          <w:del w:id="56" w:author="Aleksandar Plahćinski" w:date="2018-09-17T00:34:00Z"/>
+          <w:del w:id="59" w:author="Aleksandar Plahćinski" w:date="2018-09-17T00:34:00Z"/>
         </w:rPr>
       </w:pPr>
-      <w:del w:id="57" w:author="Aleksandar Plahćinski" w:date="2018-09-17T00:34:00Z">
+      <w:del w:id="60" w:author="Aleksandar Plahćinski" w:date="2018-09-17T00:34:00Z">
         <w:r>
           <w:delText xml:space="preserve">Kontrola muzike – klikom na stavku se uključuje ili isključuje </w:delText>
         </w:r>
       </w:del>
-      <w:ins w:id="58" w:author="Igor" w:date="2018-07-14T12:47:00Z">
-        <w:del w:id="59" w:author="Aleksandar Plahćinski" w:date="2018-09-17T00:34:00Z">
+      <w:ins w:id="61" w:author="Igor" w:date="2018-07-14T12:47:00Z">
+        <w:del w:id="62" w:author="Aleksandar Plahćinski" w:date="2018-09-17T00:34:00Z">
           <w:r>
             <w:rPr>
               <w:lang w:val="sr-Latn-RS"/>
@@ -400,24 +414,9 @@
           </w:r>
         </w:del>
       </w:ins>
-      <w:del w:id="60" w:author="Aleksandar Plahćinski" w:date="2018-09-17T00:34:00Z">
+      <w:del w:id="63" w:author="Aleksandar Plahćinski" w:date="2018-09-17T00:34:00Z">
         <w:r>
           <w:delText>muzika u igri. Kada je muzika uključena, prikazuje se tekst „Muzika: uklj</w:delText>
-        </w:r>
-      </w:del>
-      <w:ins w:id="61" w:author="Igor" w:date="2018-07-14T12:46:00Z">
-        <w:del w:id="62" w:author="Aleksandar Plahćinski" w:date="2018-09-17T00:34:00Z">
-          <w:r>
-            <w:rPr>
-              <w:lang w:val="sr-Latn-RS"/>
-            </w:rPr>
-            <w:delText>učena</w:delText>
-          </w:r>
-        </w:del>
-      </w:ins>
-      <w:del w:id="63" w:author="Aleksandar Plahćinski" w:date="2018-09-17T00:34:00Z">
-        <w:r>
-          <w:delText>.“, a kada je isključena, prikazuje se tekst „Muzika: isklj</w:delText>
         </w:r>
       </w:del>
       <w:ins w:id="64" w:author="Igor" w:date="2018-07-14T12:46:00Z">
@@ -432,11 +431,26 @@
       </w:ins>
       <w:del w:id="66" w:author="Aleksandar Plahćinski" w:date="2018-09-17T00:34:00Z">
         <w:r>
+          <w:delText>.“, a kada je isključena, prikazuje se tekst „Muzika: isklj</w:delText>
+        </w:r>
+      </w:del>
+      <w:ins w:id="67" w:author="Igor" w:date="2018-07-14T12:46:00Z">
+        <w:del w:id="68" w:author="Aleksandar Plahćinski" w:date="2018-09-17T00:34:00Z">
+          <w:r>
+            <w:rPr>
+              <w:lang w:val="sr-Latn-RS"/>
+            </w:rPr>
+            <w:delText>učena</w:delText>
+          </w:r>
+        </w:del>
+      </w:ins>
+      <w:del w:id="69" w:author="Aleksandar Plahćinski" w:date="2018-09-17T00:34:00Z">
+        <w:r>
           <w:delText>.“</w:delText>
         </w:r>
       </w:del>
-      <w:ins w:id="67" w:author="Igor" w:date="2018-07-14T12:48:00Z">
-        <w:del w:id="68" w:author="Aleksandar Plahćinski" w:date="2018-09-17T00:34:00Z">
+      <w:ins w:id="70" w:author="Igor" w:date="2018-07-14T12:48:00Z">
+        <w:del w:id="71" w:author="Aleksandar Plahćinski" w:date="2018-09-17T00:34:00Z">
           <w:r>
             <w:rPr>
               <w:lang w:val="sr-Latn-RS"/>
@@ -454,10 +468,10 @@
           <w:numId w:val="14"/>
         </w:numPr>
         <w:rPr>
-          <w:del w:id="69" w:author="Aleksandar Plahćinski" w:date="2018-09-17T00:34:00Z"/>
+          <w:del w:id="72" w:author="Aleksandar Plahćinski" w:date="2018-09-17T00:34:00Z"/>
         </w:rPr>
       </w:pPr>
-      <w:del w:id="70" w:author="Aleksandar Plahćinski" w:date="2018-09-17T00:34:00Z">
+      <w:del w:id="73" w:author="Aleksandar Plahćinski" w:date="2018-09-17T00:34:00Z">
         <w:r>
           <w:delText>Kontrola zvučnih efekata – klikom na stavku se uključuju</w:delText>
         </w:r>
@@ -478,24 +492,6 @@
         </w:r>
         <w:r>
           <w:delText>su zvučni efekti uključeni, prikazuje se tekst „Efekti: uklj</w:delText>
-        </w:r>
-      </w:del>
-      <w:ins w:id="71" w:author="Igor" w:date="2018-07-14T12:47:00Z">
-        <w:del w:id="72" w:author="Aleksandar Plahćinski" w:date="2018-09-17T00:34:00Z">
-          <w:r>
-            <w:rPr>
-              <w:lang w:val="sr-Latn-RS"/>
-            </w:rPr>
-            <w:delText>učeni</w:delText>
-          </w:r>
-        </w:del>
-      </w:ins>
-      <w:del w:id="73" w:author="Aleksandar Plahćinski" w:date="2018-09-17T00:34:00Z">
-        <w:r>
-          <w:delText>.“, a kada su isključeni, prikazuje se tekst „Efekti</w:delText>
-        </w:r>
-        <w:r>
-          <w:delText>: isklj</w:delText>
         </w:r>
       </w:del>
       <w:ins w:id="74" w:author="Igor" w:date="2018-07-14T12:47:00Z">
@@ -504,12 +500,30 @@
             <w:rPr>
               <w:lang w:val="sr-Latn-RS"/>
             </w:rPr>
+            <w:delText>učeni</w:delText>
+          </w:r>
+        </w:del>
+      </w:ins>
+      <w:del w:id="76" w:author="Aleksandar Plahćinski" w:date="2018-09-17T00:34:00Z">
+        <w:r>
+          <w:delText>.“, a kada su isključeni, prikazuje se tekst „Efekti</w:delText>
+        </w:r>
+        <w:r>
+          <w:delText>: isklj</w:delText>
+        </w:r>
+      </w:del>
+      <w:ins w:id="77" w:author="Igor" w:date="2018-07-14T12:47:00Z">
+        <w:del w:id="78" w:author="Aleksandar Plahćinski" w:date="2018-09-17T00:34:00Z">
+          <w:r>
+            <w:rPr>
+              <w:lang w:val="sr-Latn-RS"/>
+            </w:rPr>
             <w:delText>u</w:delText>
           </w:r>
         </w:del>
       </w:ins>
-      <w:ins w:id="76" w:author="Igor" w:date="2018-07-14T12:50:00Z">
-        <w:del w:id="77" w:author="Aleksandar Plahćinski" w:date="2018-09-17T00:34:00Z">
+      <w:ins w:id="79" w:author="Igor" w:date="2018-07-14T12:50:00Z">
+        <w:del w:id="80" w:author="Aleksandar Plahćinski" w:date="2018-09-17T00:34:00Z">
           <w:r>
             <w:rPr>
               <w:lang w:val="sr-Latn-RS"/>
@@ -518,8 +532,8 @@
           </w:r>
         </w:del>
       </w:ins>
-      <w:ins w:id="78" w:author="Igor" w:date="2018-07-14T12:47:00Z">
-        <w:del w:id="79" w:author="Aleksandar Plahćinski" w:date="2018-09-17T00:34:00Z">
+      <w:ins w:id="81" w:author="Igor" w:date="2018-07-14T12:47:00Z">
+        <w:del w:id="82" w:author="Aleksandar Plahćinski" w:date="2018-09-17T00:34:00Z">
           <w:r>
             <w:rPr>
               <w:lang w:val="sr-Latn-RS"/>
@@ -528,13 +542,13 @@
           </w:r>
         </w:del>
       </w:ins>
-      <w:del w:id="80" w:author="Aleksandar Plahćinski" w:date="2018-09-17T00:34:00Z">
+      <w:del w:id="83" w:author="Aleksandar Plahćinski" w:date="2018-09-17T00:34:00Z">
         <w:r>
           <w:delText>.“</w:delText>
         </w:r>
       </w:del>
-      <w:ins w:id="81" w:author="Igor" w:date="2018-07-14T12:48:00Z">
-        <w:del w:id="82" w:author="Aleksandar Plahćinski" w:date="2018-09-17T00:34:00Z">
+      <w:ins w:id="84" w:author="Igor" w:date="2018-07-14T12:48:00Z">
+        <w:del w:id="85" w:author="Aleksandar Plahćinski" w:date="2018-09-17T00:34:00Z">
           <w:r>
             <w:rPr>
               <w:lang w:val="sr-Latn-RS"/>
@@ -552,18 +566,18 @@
           <w:numId w:val="14"/>
         </w:numPr>
         <w:rPr>
-          <w:ins w:id="83" w:author="Igor" w:date="2018-07-14T12:50:00Z"/>
-          <w:del w:id="84" w:author="Aleksandar Plahćinski" w:date="2018-09-17T00:34:00Z"/>
-          <w:rPrChange w:id="85" w:author="Igor" w:date="2018-07-14T12:50:00Z">
-            <w:rPr>
-              <w:ins w:id="86" w:author="Igor" w:date="2018-07-14T12:50:00Z"/>
-              <w:del w:id="87" w:author="Aleksandar Plahćinski" w:date="2018-09-17T00:34:00Z"/>
+          <w:ins w:id="86" w:author="Igor" w:date="2018-07-14T12:50:00Z"/>
+          <w:del w:id="87" w:author="Aleksandar Plahćinski" w:date="2018-09-17T00:34:00Z"/>
+          <w:rPrChange w:id="88" w:author="Igor" w:date="2018-07-14T12:50:00Z">
+            <w:rPr>
+              <w:ins w:id="89" w:author="Igor" w:date="2018-07-14T12:50:00Z"/>
+              <w:del w:id="90" w:author="Aleksandar Plahćinski" w:date="2018-09-17T00:34:00Z"/>
               <w:lang w:val="sr-Latn-RS"/>
             </w:rPr>
           </w:rPrChange>
         </w:rPr>
       </w:pPr>
-      <w:del w:id="88" w:author="Aleksandar Plahćinski" w:date="2018-09-17T00:34:00Z">
+      <w:del w:id="91" w:author="Aleksandar Plahćinski" w:date="2018-09-17T00:34:00Z">
         <w:r>
           <w:delText>Kontrola prikaza igre</w:delText>
         </w:r>
@@ -586,19 +600,19 @@
           <w:numId w:val="14"/>
         </w:numPr>
         <w:rPr>
-          <w:ins w:id="89" w:author="Igor" w:date="2018-07-14T13:43:00Z"/>
-          <w:del w:id="90" w:author="Aleksandar Plahćinski" w:date="2018-09-17T00:34:00Z"/>
-          <w:rPrChange w:id="91" w:author="Igor" w:date="2018-07-14T13:43:00Z">
-            <w:rPr>
-              <w:ins w:id="92" w:author="Igor" w:date="2018-07-14T13:43:00Z"/>
-              <w:del w:id="93" w:author="Aleksandar Plahćinski" w:date="2018-09-17T00:34:00Z"/>
+          <w:ins w:id="92" w:author="Igor" w:date="2018-07-14T13:43:00Z"/>
+          <w:del w:id="93" w:author="Aleksandar Plahćinski" w:date="2018-09-17T00:34:00Z"/>
+          <w:rPrChange w:id="94" w:author="Igor" w:date="2018-07-14T13:43:00Z">
+            <w:rPr>
+              <w:ins w:id="95" w:author="Igor" w:date="2018-07-14T13:43:00Z"/>
+              <w:del w:id="96" w:author="Aleksandar Plahćinski" w:date="2018-09-17T00:34:00Z"/>
               <w:lang w:val="sr-Latn-RS"/>
             </w:rPr>
           </w:rPrChange>
         </w:rPr>
       </w:pPr>
-      <w:ins w:id="94" w:author="Igor" w:date="2018-07-14T13:43:00Z">
-        <w:del w:id="95" w:author="Aleksandar Plahćinski" w:date="2018-09-17T00:34:00Z">
+      <w:ins w:id="97" w:author="Igor" w:date="2018-07-14T13:43:00Z">
+        <w:del w:id="98" w:author="Aleksandar Plahćinski" w:date="2018-09-17T00:34:00Z">
           <w:r>
             <w:rPr>
               <w:lang w:val="sr-Latn-RS"/>
@@ -607,8 +621,8 @@
           </w:r>
         </w:del>
       </w:ins>
-      <w:ins w:id="96" w:author="Igor" w:date="2018-07-14T13:44:00Z">
-        <w:del w:id="97" w:author="Aleksandar Plahćinski" w:date="2018-09-17T00:34:00Z">
+      <w:ins w:id="99" w:author="Igor" w:date="2018-07-14T13:44:00Z">
+        <w:del w:id="100" w:author="Aleksandar Plahćinski" w:date="2018-09-17T00:34:00Z">
           <w:r>
             <w:rPr>
               <w:lang w:val="sr-Latn-RS"/>
@@ -617,8 +631,8 @@
           </w:r>
         </w:del>
       </w:ins>
-      <w:ins w:id="98" w:author="Igor" w:date="2018-07-14T13:43:00Z">
-        <w:del w:id="99" w:author="Aleksandar Plahćinski" w:date="2018-09-17T00:34:00Z">
+      <w:ins w:id="101" w:author="Igor" w:date="2018-07-14T13:43:00Z">
+        <w:del w:id="102" w:author="Aleksandar Plahćinski" w:date="2018-09-17T00:34:00Z">
           <w:r>
             <w:rPr>
               <w:lang w:val="sr-Latn-RS"/>
@@ -627,8 +641,8 @@
           </w:r>
         </w:del>
       </w:ins>
-      <w:ins w:id="100" w:author="Igor" w:date="2018-07-14T13:44:00Z">
-        <w:del w:id="101" w:author="Aleksandar Plahćinski" w:date="2018-09-17T00:34:00Z">
+      <w:ins w:id="103" w:author="Igor" w:date="2018-07-14T13:44:00Z">
+        <w:del w:id="104" w:author="Aleksandar Plahćinski" w:date="2018-09-17T00:34:00Z">
           <w:r>
             <w:rPr>
               <w:lang w:val="sr-Latn-RS"/>
@@ -646,18 +660,18 @@
           <w:numId w:val="14"/>
         </w:numPr>
         <w:rPr>
-          <w:del w:id="102" w:author="Aleksandar Plahćinski" w:date="2018-09-17T00:34:00Z"/>
+          <w:del w:id="105" w:author="Aleksandar Plahćinski" w:date="2018-09-17T00:34:00Z"/>
         </w:rPr>
       </w:pPr>
-      <w:ins w:id="103" w:author="Igor" w:date="2018-07-14T12:50:00Z">
-        <w:del w:id="104" w:author="Aleksandar Plahćinski" w:date="2018-09-17T00:34:00Z">
+      <w:ins w:id="106" w:author="Igor" w:date="2018-07-14T12:50:00Z">
+        <w:del w:id="107" w:author="Aleksandar Plahćinski" w:date="2018-09-17T00:34:00Z">
           <w:r>
             <w:rPr>
               <w:lang w:val="sr-Latn-RS"/>
             </w:rPr>
             <w:delText xml:space="preserve">Pozadinska slika – </w:delText>
           </w:r>
-          <w:commentRangeStart w:id="105"/>
+          <w:commentRangeStart w:id="108"/>
           <w:r>
             <w:rPr>
               <w:lang w:val="sr-Latn-RS"/>
@@ -666,19 +680,19 @@
           </w:r>
         </w:del>
       </w:ins>
-      <w:commentRangeEnd w:id="105"/>
-      <w:ins w:id="106" w:author="Igor" w:date="2018-07-14T12:51:00Z">
-        <w:del w:id="107" w:author="Aleksandar Plahćinski" w:date="2018-09-17T00:34:00Z">
+      <w:commentRangeEnd w:id="108"/>
+      <w:ins w:id="109" w:author="Igor" w:date="2018-07-14T12:51:00Z">
+        <w:del w:id="110" w:author="Aleksandar Plahćinski" w:date="2018-09-17T00:34:00Z">
           <w:r>
             <w:rPr>
               <w:rStyle w:val="CommentReference"/>
             </w:rPr>
-            <w:commentReference w:id="105"/>
-          </w:r>
-        </w:del>
-      </w:ins>
-      <w:ins w:id="108" w:author="Igor" w:date="2018-07-14T12:50:00Z">
-        <w:del w:id="109" w:author="Aleksandar Plahćinski" w:date="2018-09-17T00:34:00Z">
+            <w:commentReference w:id="108"/>
+          </w:r>
+        </w:del>
+      </w:ins>
+      <w:ins w:id="111" w:author="Igor" w:date="2018-07-14T12:50:00Z">
+        <w:del w:id="112" w:author="Aleksandar Plahćinski" w:date="2018-09-17T00:34:00Z">
           <w:r>
             <w:rPr>
               <w:lang w:val="sr-Latn-RS"/>
@@ -687,8 +701,8 @@
           </w:r>
         </w:del>
       </w:ins>
-      <w:ins w:id="110" w:author="Igor" w:date="2018-07-14T12:52:00Z">
-        <w:del w:id="111" w:author="Aleksandar Plahćinski" w:date="2018-09-17T00:34:00Z">
+      <w:ins w:id="113" w:author="Igor" w:date="2018-07-14T12:52:00Z">
+        <w:del w:id="114" w:author="Aleksandar Plahćinski" w:date="2018-09-17T00:34:00Z">
           <w:r>
             <w:rPr>
               <w:lang w:val="sr-Latn-RS"/>
@@ -697,8 +711,8 @@
           </w:r>
         </w:del>
       </w:ins>
-      <w:ins w:id="112" w:author="Igor" w:date="2018-07-14T13:44:00Z">
-        <w:del w:id="113" w:author="Aleksandar Plahćinski" w:date="2018-09-17T00:34:00Z">
+      <w:ins w:id="115" w:author="Igor" w:date="2018-07-14T13:44:00Z">
+        <w:del w:id="116" w:author="Aleksandar Plahćinski" w:date="2018-09-17T00:34:00Z">
           <w:r>
             <w:rPr>
               <w:lang w:val="sr-Latn-RS"/>
@@ -707,8 +721,8 @@
           </w:r>
         </w:del>
       </w:ins>
-      <w:ins w:id="114" w:author="Igor" w:date="2018-07-14T12:52:00Z">
-        <w:del w:id="115" w:author="Aleksandar Plahćinski" w:date="2018-09-17T00:34:00Z">
+      <w:ins w:id="117" w:author="Igor" w:date="2018-07-14T12:52:00Z">
+        <w:del w:id="118" w:author="Aleksandar Plahćinski" w:date="2018-09-17T00:34:00Z">
           <w:r>
             <w:rPr>
               <w:lang w:val="sr-Latn-RS"/>
@@ -717,8 +731,8 @@
           </w:r>
         </w:del>
       </w:ins>
-      <w:ins w:id="116" w:author="Igor" w:date="2018-07-14T13:44:00Z">
-        <w:del w:id="117" w:author="Aleksandar Plahćinski" w:date="2018-09-17T00:34:00Z">
+      <w:ins w:id="119" w:author="Igor" w:date="2018-07-14T13:44:00Z">
+        <w:del w:id="120" w:author="Aleksandar Plahćinski" w:date="2018-09-17T00:34:00Z">
           <w:r>
             <w:rPr>
               <w:lang w:val="sr-Latn-RS"/>
@@ -727,8 +741,8 @@
           </w:r>
         </w:del>
       </w:ins>
-      <w:ins w:id="118" w:author="Igor" w:date="2018-07-14T13:45:00Z">
-        <w:del w:id="119" w:author="Aleksandar Plahćinski" w:date="2018-09-17T00:34:00Z">
+      <w:ins w:id="121" w:author="Igor" w:date="2018-07-14T13:45:00Z">
+        <w:del w:id="122" w:author="Aleksandar Plahćinski" w:date="2018-09-17T00:34:00Z">
           <w:r>
             <w:rPr>
               <w:lang w:val="sr-Latn-RS"/>
@@ -737,8 +751,8 @@
           </w:r>
         </w:del>
       </w:ins>
-      <w:ins w:id="120" w:author="Igor" w:date="2018-07-14T12:52:00Z">
-        <w:del w:id="121" w:author="Aleksandar Plahćinski" w:date="2018-09-17T00:34:00Z">
+      <w:ins w:id="123" w:author="Igor" w:date="2018-07-14T12:52:00Z">
+        <w:del w:id="124" w:author="Aleksandar Plahćinski" w:date="2018-09-17T00:34:00Z">
           <w:r>
             <w:rPr>
               <w:lang w:val="sr-Latn-RS"/>
@@ -747,8 +761,8 @@
           </w:r>
         </w:del>
       </w:ins>
-      <w:ins w:id="122" w:author="Igor" w:date="2018-07-14T12:53:00Z">
-        <w:del w:id="123" w:author="Aleksandar Plahćinski" w:date="2018-09-17T00:34:00Z">
+      <w:ins w:id="125" w:author="Igor" w:date="2018-07-14T12:53:00Z">
+        <w:del w:id="126" w:author="Aleksandar Plahćinski" w:date="2018-09-17T00:34:00Z">
           <w:r>
             <w:rPr>
               <w:lang w:val="sr-Latn-RS"/>
@@ -757,8 +771,8 @@
           </w:r>
         </w:del>
       </w:ins>
-      <w:ins w:id="124" w:author="Igor" w:date="2018-07-14T12:52:00Z">
-        <w:del w:id="125" w:author="Aleksandar Plahćinski" w:date="2018-09-17T00:34:00Z">
+      <w:ins w:id="127" w:author="Igor" w:date="2018-07-14T12:52:00Z">
+        <w:del w:id="128" w:author="Aleksandar Plahćinski" w:date="2018-09-17T00:34:00Z">
           <w:r>
             <w:rPr>
               <w:lang w:val="sr-Latn-RS"/>
@@ -767,8 +781,8 @@
           </w:r>
         </w:del>
       </w:ins>
-      <w:ins w:id="126" w:author="Igor" w:date="2018-07-14T13:46:00Z">
-        <w:del w:id="127" w:author="Aleksandar Plahćinski" w:date="2018-09-17T00:34:00Z">
+      <w:ins w:id="129" w:author="Igor" w:date="2018-07-14T13:46:00Z">
+        <w:del w:id="130" w:author="Aleksandar Plahćinski" w:date="2018-09-17T00:34:00Z">
           <w:r>
             <w:rPr>
               <w:lang w:val="sr-Latn-RS"/>
@@ -777,8 +791,8 @@
           </w:r>
         </w:del>
       </w:ins>
-      <w:ins w:id="128" w:author="Igor" w:date="2018-07-14T12:52:00Z">
-        <w:del w:id="129" w:author="Aleksandar Plahćinski" w:date="2018-09-17T00:34:00Z">
+      <w:ins w:id="131" w:author="Igor" w:date="2018-07-14T12:52:00Z">
+        <w:del w:id="132" w:author="Aleksandar Plahćinski" w:date="2018-09-17T00:34:00Z">
           <w:r>
             <w:rPr>
               <w:lang w:val="sr-Latn-RS"/>
@@ -787,8 +801,8 @@
           </w:r>
         </w:del>
       </w:ins>
-      <w:ins w:id="130" w:author="Igor" w:date="2018-07-14T13:46:00Z">
-        <w:del w:id="131" w:author="Aleksandar Plahćinski" w:date="2018-09-17T00:34:00Z">
+      <w:ins w:id="133" w:author="Igor" w:date="2018-07-14T13:46:00Z">
+        <w:del w:id="134" w:author="Aleksandar Plahćinski" w:date="2018-09-17T00:34:00Z">
           <w:r>
             <w:rPr>
               <w:lang w:val="sr-Latn-RS"/>
@@ -797,8 +811,8 @@
           </w:r>
         </w:del>
       </w:ins>
-      <w:ins w:id="132" w:author="Igor" w:date="2018-07-14T12:52:00Z">
-        <w:del w:id="133" w:author="Aleksandar Plahćinski" w:date="2018-09-17T00:34:00Z">
+      <w:ins w:id="135" w:author="Igor" w:date="2018-07-14T12:52:00Z">
+        <w:del w:id="136" w:author="Aleksandar Plahćinski" w:date="2018-09-17T00:34:00Z">
           <w:r>
             <w:rPr>
               <w:lang w:val="sr-Latn-RS"/>
@@ -807,8 +821,8 @@
           </w:r>
         </w:del>
       </w:ins>
-      <w:ins w:id="134" w:author="Igor" w:date="2018-07-14T12:53:00Z">
-        <w:del w:id="135" w:author="Aleksandar Plahćinski" w:date="2018-09-17T00:34:00Z">
+      <w:ins w:id="137" w:author="Igor" w:date="2018-07-14T12:53:00Z">
+        <w:del w:id="138" w:author="Aleksandar Plahćinski" w:date="2018-09-17T00:34:00Z">
           <w:r>
             <w:rPr>
               <w:lang w:val="sr-Latn-RS"/>
@@ -817,8 +831,8 @@
           </w:r>
         </w:del>
       </w:ins>
-      <w:ins w:id="136" w:author="Igor" w:date="2018-07-14T13:46:00Z">
-        <w:del w:id="137" w:author="Aleksandar Plahćinski" w:date="2018-09-17T00:34:00Z">
+      <w:ins w:id="139" w:author="Igor" w:date="2018-07-14T13:46:00Z">
+        <w:del w:id="140" w:author="Aleksandar Plahćinski" w:date="2018-09-17T00:34:00Z">
           <w:r>
             <w:rPr>
               <w:lang w:val="sr-Latn-RS"/>
@@ -827,8 +841,8 @@
           </w:r>
         </w:del>
       </w:ins>
-      <w:ins w:id="138" w:author="Igor" w:date="2018-07-14T13:48:00Z">
-        <w:del w:id="139" w:author="Aleksandar Plahćinski" w:date="2018-09-17T00:34:00Z">
+      <w:ins w:id="141" w:author="Igor" w:date="2018-07-14T13:48:00Z">
+        <w:del w:id="142" w:author="Aleksandar Plahćinski" w:date="2018-09-17T00:34:00Z">
           <w:r>
             <w:rPr>
               <w:lang w:val="sr-Latn-RS"/>
@@ -837,8 +851,8 @@
           </w:r>
         </w:del>
       </w:ins>
-      <w:ins w:id="140" w:author="Igor" w:date="2018-07-14T12:52:00Z">
-        <w:del w:id="141" w:author="Aleksandar Plahćinski" w:date="2018-09-17T00:34:00Z">
+      <w:ins w:id="143" w:author="Igor" w:date="2018-07-14T12:52:00Z">
+        <w:del w:id="144" w:author="Aleksandar Plahćinski" w:date="2018-09-17T00:34:00Z">
           <w:r>
             <w:rPr>
               <w:lang w:val="sr-Latn-RS"/>
@@ -847,8 +861,8 @@
           </w:r>
         </w:del>
       </w:ins>
-      <w:ins w:id="142" w:author="Igor" w:date="2018-07-14T13:49:00Z">
-        <w:del w:id="143" w:author="Aleksandar Plahćinski" w:date="2018-09-17T00:34:00Z">
+      <w:ins w:id="145" w:author="Igor" w:date="2018-07-14T13:49:00Z">
+        <w:del w:id="146" w:author="Aleksandar Plahćinski" w:date="2018-09-17T00:34:00Z">
           <w:r>
             <w:rPr>
               <w:lang w:val="sr-Latn-RS"/>
@@ -857,8 +871,8 @@
           </w:r>
         </w:del>
       </w:ins>
-      <w:ins w:id="144" w:author="Igor" w:date="2018-07-14T12:52:00Z">
-        <w:del w:id="145" w:author="Aleksandar Plahćinski" w:date="2018-09-17T00:34:00Z">
+      <w:ins w:id="147" w:author="Igor" w:date="2018-07-14T12:52:00Z">
+        <w:del w:id="148" w:author="Aleksandar Plahćinski" w:date="2018-09-17T00:34:00Z">
           <w:r>
             <w:rPr>
               <w:lang w:val="sr-Latn-RS"/>
@@ -867,8 +881,8 @@
           </w:r>
         </w:del>
       </w:ins>
-      <w:ins w:id="146" w:author="Igor" w:date="2018-07-14T13:50:00Z">
-        <w:del w:id="147" w:author="Aleksandar Plahćinski" w:date="2018-09-17T00:34:00Z">
+      <w:ins w:id="149" w:author="Igor" w:date="2018-07-14T13:50:00Z">
+        <w:del w:id="150" w:author="Aleksandar Plahćinski" w:date="2018-09-17T00:34:00Z">
           <w:r>
             <w:rPr>
               <w:lang w:val="sr-Latn-RS"/>
@@ -877,8 +891,8 @@
           </w:r>
         </w:del>
       </w:ins>
-      <w:ins w:id="148" w:author="Igor" w:date="2018-07-14T13:49:00Z">
-        <w:del w:id="149" w:author="Aleksandar Plahćinski" w:date="2018-09-17T00:34:00Z">
+      <w:ins w:id="151" w:author="Igor" w:date="2018-07-14T13:49:00Z">
+        <w:del w:id="152" w:author="Aleksandar Plahćinski" w:date="2018-09-17T00:34:00Z">
           <w:r>
             <w:rPr>
               <w:lang w:val="sr-Latn-RS"/>
@@ -887,8 +901,8 @@
           </w:r>
         </w:del>
       </w:ins>
-      <w:ins w:id="150" w:author="Igor" w:date="2018-07-14T15:42:00Z">
-        <w:del w:id="151" w:author="Aleksandar Plahćinski" w:date="2018-09-17T00:34:00Z">
+      <w:ins w:id="153" w:author="Igor" w:date="2018-07-14T15:42:00Z">
+        <w:del w:id="154" w:author="Aleksandar Plahćinski" w:date="2018-09-17T00:34:00Z">
           <w:r>
             <w:rPr>
               <w:lang w:val="sr-Latn-RS"/>
@@ -897,8 +911,8 @@
           </w:r>
         </w:del>
       </w:ins>
-      <w:ins w:id="152" w:author="Igor" w:date="2018-07-14T13:49:00Z">
-        <w:del w:id="153" w:author="Aleksandar Plahćinski" w:date="2018-09-17T00:34:00Z">
+      <w:ins w:id="155" w:author="Igor" w:date="2018-07-14T13:49:00Z">
+        <w:del w:id="156" w:author="Aleksandar Plahćinski" w:date="2018-09-17T00:34:00Z">
           <w:r>
             <w:rPr>
               <w:lang w:val="sr-Latn-RS"/>
@@ -907,8 +921,8 @@
           </w:r>
         </w:del>
       </w:ins>
-      <w:ins w:id="154" w:author="Igor" w:date="2018-07-14T13:50:00Z">
-        <w:del w:id="155" w:author="Aleksandar Plahćinski" w:date="2018-09-17T00:34:00Z">
+      <w:ins w:id="157" w:author="Igor" w:date="2018-07-14T13:50:00Z">
+        <w:del w:id="158" w:author="Aleksandar Plahćinski" w:date="2018-09-17T00:34:00Z">
           <w:r>
             <w:rPr>
               <w:lang w:val="sr-Latn-RS"/>
@@ -917,8 +931,8 @@
           </w:r>
         </w:del>
       </w:ins>
-      <w:ins w:id="156" w:author="Igor" w:date="2018-07-14T13:47:00Z">
-        <w:del w:id="157" w:author="Aleksandar Plahćinski" w:date="2018-09-17T00:34:00Z">
+      <w:ins w:id="159" w:author="Igor" w:date="2018-07-14T13:47:00Z">
+        <w:del w:id="160" w:author="Aleksandar Plahćinski" w:date="2018-09-17T00:34:00Z">
           <w:r>
             <w:rPr>
               <w:lang w:val="sr-Latn-RS"/>
@@ -927,8 +941,8 @@
           </w:r>
         </w:del>
       </w:ins>
-      <w:ins w:id="158" w:author="Igor" w:date="2018-07-14T13:50:00Z">
-        <w:del w:id="159" w:author="Aleksandar Plahćinski" w:date="2018-09-17T00:34:00Z">
+      <w:ins w:id="161" w:author="Igor" w:date="2018-07-14T13:50:00Z">
+        <w:del w:id="162" w:author="Aleksandar Plahćinski" w:date="2018-09-17T00:34:00Z">
           <w:r>
             <w:rPr>
               <w:lang w:val="sr-Latn-RS"/>
@@ -937,8 +951,8 @@
           </w:r>
         </w:del>
       </w:ins>
-      <w:ins w:id="160" w:author="Igor" w:date="2018-07-14T13:47:00Z">
-        <w:del w:id="161" w:author="Aleksandar Plahćinski" w:date="2018-09-17T00:34:00Z">
+      <w:ins w:id="163" w:author="Igor" w:date="2018-07-14T13:47:00Z">
+        <w:del w:id="164" w:author="Aleksandar Plahćinski" w:date="2018-09-17T00:34:00Z">
           <w:r>
             <w:rPr>
               <w:lang w:val="sr-Latn-RS"/>
@@ -947,8 +961,8 @@
           </w:r>
         </w:del>
       </w:ins>
-      <w:ins w:id="162" w:author="Igor" w:date="2018-07-14T12:52:00Z">
-        <w:del w:id="163" w:author="Aleksandar Plahćinski" w:date="2018-09-17T00:34:00Z">
+      <w:ins w:id="165" w:author="Igor" w:date="2018-07-14T12:52:00Z">
+        <w:del w:id="166" w:author="Aleksandar Plahćinski" w:date="2018-09-17T00:34:00Z">
           <w:r>
             <w:rPr>
               <w:lang w:val="sr-Latn-RS"/>
@@ -957,8 +971,8 @@
           </w:r>
         </w:del>
       </w:ins>
-      <w:ins w:id="164" w:author="Igor" w:date="2018-07-14T12:53:00Z">
-        <w:del w:id="165" w:author="Aleksandar Plahćinski" w:date="2018-09-17T00:34:00Z">
+      <w:ins w:id="167" w:author="Igor" w:date="2018-07-14T12:53:00Z">
+        <w:del w:id="168" w:author="Aleksandar Plahćinski" w:date="2018-09-17T00:34:00Z">
           <w:r>
             <w:rPr>
               <w:lang w:val="sr-Latn-RS"/>
@@ -967,8 +981,8 @@
           </w:r>
         </w:del>
       </w:ins>
-      <w:ins w:id="166" w:author="Igor" w:date="2018-07-14T13:48:00Z">
-        <w:del w:id="167" w:author="Aleksandar Plahćinski" w:date="2018-09-17T00:34:00Z">
+      <w:ins w:id="169" w:author="Igor" w:date="2018-07-14T13:48:00Z">
+        <w:del w:id="170" w:author="Aleksandar Plahćinski" w:date="2018-09-17T00:34:00Z">
           <w:r>
             <w:rPr>
               <w:lang w:val="sr-Latn-RS"/>
@@ -977,8 +991,8 @@
           </w:r>
         </w:del>
       </w:ins>
-      <w:ins w:id="168" w:author="Igor" w:date="2018-07-14T12:55:00Z">
-        <w:del w:id="169" w:author="Aleksandar Plahćinski" w:date="2018-09-17T00:34:00Z">
+      <w:ins w:id="171" w:author="Igor" w:date="2018-07-14T12:55:00Z">
+        <w:del w:id="172" w:author="Aleksandar Plahćinski" w:date="2018-09-17T00:34:00Z">
           <w:r>
             <w:rPr>
               <w:lang w:val="sr-Latn-RS"/>
@@ -987,8 +1001,8 @@
           </w:r>
         </w:del>
       </w:ins>
-      <w:ins w:id="170" w:author="Igor" w:date="2018-07-14T12:53:00Z">
-        <w:del w:id="171" w:author="Aleksandar Plahćinski" w:date="2018-09-17T00:34:00Z">
+      <w:ins w:id="173" w:author="Igor" w:date="2018-07-14T12:53:00Z">
+        <w:del w:id="174" w:author="Aleksandar Plahćinski" w:date="2018-09-17T00:34:00Z">
           <w:r>
             <w:rPr>
               <w:lang w:val="sr-Latn-RS"/>
@@ -997,8 +1011,8 @@
           </w:r>
         </w:del>
       </w:ins>
-      <w:ins w:id="172" w:author="Igor" w:date="2018-07-14T15:42:00Z">
-        <w:del w:id="173" w:author="Aleksandar Plahćinski" w:date="2018-09-17T00:34:00Z">
+      <w:ins w:id="175" w:author="Igor" w:date="2018-07-14T15:42:00Z">
+        <w:del w:id="176" w:author="Aleksandar Plahćinski" w:date="2018-09-17T00:34:00Z">
           <w:r>
             <w:rPr>
               <w:lang w:val="sr-Latn-RS"/>
@@ -1007,8 +1021,8 @@
           </w:r>
         </w:del>
       </w:ins>
-      <w:ins w:id="174" w:author="Igor" w:date="2018-07-14T12:53:00Z">
-        <w:del w:id="175" w:author="Aleksandar Plahćinski" w:date="2018-09-17T00:34:00Z">
+      <w:ins w:id="177" w:author="Igor" w:date="2018-07-14T12:53:00Z">
+        <w:del w:id="178" w:author="Aleksandar Plahćinski" w:date="2018-09-17T00:34:00Z">
           <w:r>
             <w:rPr>
               <w:lang w:val="sr-Latn-RS"/>
@@ -1017,8 +1031,8 @@
           </w:r>
         </w:del>
       </w:ins>
-      <w:ins w:id="176" w:author="Igor" w:date="2018-07-14T12:54:00Z">
-        <w:del w:id="177" w:author="Aleksandar Plahćinski" w:date="2018-09-17T00:34:00Z">
+      <w:ins w:id="179" w:author="Igor" w:date="2018-07-14T12:54:00Z">
+        <w:del w:id="180" w:author="Aleksandar Plahćinski" w:date="2018-09-17T00:34:00Z">
           <w:r>
             <w:rPr>
               <w:lang w:val="sr-Latn-RS"/>
@@ -1036,10 +1050,10 @@
           <w:numId w:val="14"/>
         </w:numPr>
         <w:rPr>
-          <w:del w:id="178" w:author="Aleksandar Plahćinski" w:date="2018-09-17T00:34:00Z"/>
+          <w:del w:id="181" w:author="Aleksandar Plahćinski" w:date="2018-09-17T00:34:00Z"/>
         </w:rPr>
       </w:pPr>
-      <w:del w:id="179" w:author="Aleksandar Plahćinski" w:date="2018-09-17T00:34:00Z">
+      <w:del w:id="182" w:author="Aleksandar Plahćinski" w:date="2018-09-17T00:34:00Z">
         <w:r>
           <w:delText>Nazad – prelazi na prethodni meni (početni meni ili meni pauze)</w:delText>
         </w:r>
@@ -1049,16 +1063,16 @@
       <w:pPr>
         <w:pStyle w:val="Heading2"/>
         <w:rPr>
-          <w:del w:id="180" w:author="Aleksandar Plahćinski" w:date="2018-09-17T00:34:00Z"/>
+          <w:del w:id="183" w:author="Aleksandar Plahćinski" w:date="2018-09-17T00:34:00Z"/>
         </w:rPr>
       </w:pPr>
-      <w:del w:id="181" w:author="Aleksandar Plahćinski" w:date="2018-09-17T00:34:00Z">
+      <w:del w:id="184" w:author="Aleksandar Plahćinski" w:date="2018-09-17T00:34:00Z">
         <w:r>
           <w:delText xml:space="preserve">Meni </w:delText>
         </w:r>
       </w:del>
-      <w:ins w:id="182" w:author="Igor" w:date="2018-07-14T12:32:00Z">
-        <w:del w:id="183" w:author="Aleksandar Plahćinski" w:date="2018-09-17T00:34:00Z">
+      <w:ins w:id="185" w:author="Igor" w:date="2018-07-14T12:32:00Z">
+        <w:del w:id="186" w:author="Aleksandar Plahćinski" w:date="2018-09-17T00:34:00Z">
           <w:r>
             <w:rPr>
               <w:lang w:val="sr-Latn-RS"/>
@@ -1070,7 +1084,7 @@
           </w:r>
         </w:del>
       </w:ins>
-      <w:del w:id="184" w:author="Aleksandar Plahćinski" w:date="2018-09-17T00:34:00Z">
+      <w:del w:id="187" w:author="Aleksandar Plahćinski" w:date="2018-09-17T00:34:00Z">
         <w:r>
           <w:delText>najboljih rezultata</w:delText>
         </w:r>
@@ -1079,16 +1093,16 @@
     <w:p>
       <w:pPr>
         <w:rPr>
-          <w:del w:id="185" w:author="Aleksandar Plahćinski" w:date="2018-09-17T00:34:00Z"/>
+          <w:del w:id="188" w:author="Aleksandar Plahćinski" w:date="2018-09-17T00:34:00Z"/>
         </w:rPr>
       </w:pPr>
-      <w:del w:id="186" w:author="Aleksandar Plahćinski" w:date="2018-09-17T00:34:00Z">
+      <w:del w:id="189" w:author="Aleksandar Plahćinski" w:date="2018-09-17T00:34:00Z">
         <w:r>
           <w:delText>U ovo</w:delText>
         </w:r>
       </w:del>
-      <w:ins w:id="187" w:author="Igor" w:date="2018-07-14T12:32:00Z">
-        <w:del w:id="188" w:author="Aleksandar Plahćinski" w:date="2018-09-17T00:34:00Z">
+      <w:ins w:id="190" w:author="Igor" w:date="2018-07-14T12:32:00Z">
+        <w:del w:id="191" w:author="Aleksandar Plahćinski" w:date="2018-09-17T00:34:00Z">
           <w:r>
             <w:rPr>
               <w:lang w:val="sr-Latn-RS"/>
@@ -1097,7 +1111,7 @@
           </w:r>
         </w:del>
       </w:ins>
-      <w:del w:id="189" w:author="Aleksandar Plahćinski" w:date="2018-09-17T00:34:00Z">
+      <w:del w:id="192" w:author="Aleksandar Plahćinski" w:date="2018-09-17T00:34:00Z">
         <w:r>
           <w:delText>m meniju se prikazuje 10 najboljih rezultata ostvarenih u ovoj igri zajedno sa imenima igrača koji su ih ostvarili. Na dnu menija se nalazi stavka „Nazad“ koja vraća početni meni.</w:delText>
         </w:r>
@@ -1107,10 +1121,10 @@
       <w:pPr>
         <w:pStyle w:val="Heading2"/>
         <w:rPr>
-          <w:del w:id="190" w:author="Aleksandar Plahćinski" w:date="2018-09-17T00:34:00Z"/>
+          <w:del w:id="193" w:author="Aleksandar Plahćinski" w:date="2018-09-17T00:34:00Z"/>
         </w:rPr>
       </w:pPr>
-      <w:del w:id="191" w:author="Aleksandar Plahćinski" w:date="2018-09-17T00:34:00Z">
+      <w:del w:id="194" w:author="Aleksandar Plahćinski" w:date="2018-09-17T00:34:00Z">
         <w:r>
           <w:delText>Meni pauze</w:delText>
         </w:r>
@@ -1119,10 +1133,10 @@
     <w:p>
       <w:pPr>
         <w:rPr>
-          <w:del w:id="192" w:author="Aleksandar Plahćinski" w:date="2018-09-17T00:34:00Z"/>
+          <w:del w:id="195" w:author="Aleksandar Plahćinski" w:date="2018-09-17T00:34:00Z"/>
         </w:rPr>
       </w:pPr>
-      <w:del w:id="193" w:author="Aleksandar Plahćinski" w:date="2018-09-17T00:34:00Z">
+      <w:del w:id="196" w:author="Aleksandar Plahćinski" w:date="2018-09-17T00:34:00Z">
         <w:r>
           <w:delText xml:space="preserve">Meni pauze se otvara </w:delText>
         </w:r>
@@ -1142,10 +1156,10 @@
           <w:numId w:val="15"/>
         </w:numPr>
         <w:rPr>
-          <w:del w:id="194" w:author="Aleksandar Plahćinski" w:date="2018-09-17T00:34:00Z"/>
+          <w:del w:id="197" w:author="Aleksandar Plahćinski" w:date="2018-09-17T00:34:00Z"/>
         </w:rPr>
       </w:pPr>
-      <w:del w:id="195" w:author="Aleksandar Plahćinski" w:date="2018-09-17T00:34:00Z">
+      <w:del w:id="198" w:author="Aleksandar Plahćinski" w:date="2018-09-17T00:34:00Z">
         <w:r>
           <w:delText>Nastavak – zatvara se meni i nastavlja se trenutna partija</w:delText>
         </w:r>
@@ -1159,44 +1173,22 @@
           <w:numId w:val="15"/>
         </w:numPr>
         <w:rPr>
-          <w:ins w:id="196" w:author="Igor" w:date="2018-07-14T12:33:00Z"/>
-          <w:del w:id="197" w:author="Aleksandar Plahćinski" w:date="2018-09-17T00:34:00Z"/>
-          <w:rPrChange w:id="198" w:author="Igor" w:date="2018-07-14T12:33:00Z">
-            <w:rPr>
-              <w:ins w:id="199" w:author="Igor" w:date="2018-07-14T12:33:00Z"/>
-              <w:del w:id="200" w:author="Aleksandar Plahćinski" w:date="2018-09-17T00:34:00Z"/>
+          <w:ins w:id="199" w:author="Igor" w:date="2018-07-14T12:33:00Z"/>
+          <w:del w:id="200" w:author="Aleksandar Plahćinski" w:date="2018-09-17T00:34:00Z"/>
+          <w:rPrChange w:id="201" w:author="Igor" w:date="2018-07-14T12:33:00Z">
+            <w:rPr>
+              <w:ins w:id="202" w:author="Igor" w:date="2018-07-14T12:33:00Z"/>
+              <w:del w:id="203" w:author="Aleksandar Plahćinski" w:date="2018-09-17T00:34:00Z"/>
               <w:lang w:val="sr-Latn-RS"/>
             </w:rPr>
           </w:rPrChange>
         </w:rPr>
       </w:pPr>
-      <w:del w:id="201" w:author="Aleksandar Plahćinski" w:date="2018-09-17T00:34:00Z">
+      <w:del w:id="204" w:author="Aleksandar Plahćinski" w:date="2018-09-17T00:34:00Z">
         <w:r>
           <w:delText>Opcije – otvara meni sa opcijama</w:delText>
         </w:r>
       </w:del>
-    </w:p>
-    <w:p>
-      <w:pPr>
-        <w:pStyle w:val="ListParagraph"/>
-        <w:numPr>
-          <w:ilvl w:val="0"/>
-          <w:numId w:val="15"/>
-        </w:numPr>
-        <w:rPr>
-          <w:del w:id="202" w:author="Aleksandar Plahćinski" w:date="2018-09-17T00:34:00Z"/>
-        </w:rPr>
-      </w:pPr>
-      <w:ins w:id="203" w:author="Igor" w:date="2018-07-14T12:33:00Z">
-        <w:del w:id="204" w:author="Aleksandar Plahćinski" w:date="2018-09-17T00:34:00Z">
-          <w:r>
-            <w:rPr>
-              <w:lang w:val="sr-Latn-RS"/>
-            </w:rPr>
-            <w:delText>Pomoć – otvara ovaj dokument</w:delText>
-          </w:r>
-        </w:del>
-      </w:ins>
     </w:p>
     <w:p>
       <w:pPr>
@@ -1209,7 +1201,29 @@
           <w:del w:id="205" w:author="Aleksandar Plahćinski" w:date="2018-09-17T00:34:00Z"/>
         </w:rPr>
       </w:pPr>
-      <w:del w:id="206" w:author="Aleksandar Plahćinski" w:date="2018-09-17T00:34:00Z">
+      <w:ins w:id="206" w:author="Igor" w:date="2018-07-14T12:33:00Z">
+        <w:del w:id="207" w:author="Aleksandar Plahćinski" w:date="2018-09-17T00:34:00Z">
+          <w:r>
+            <w:rPr>
+              <w:lang w:val="sr-Latn-RS"/>
+            </w:rPr>
+            <w:delText>Pomoć – otvara ovaj dokument</w:delText>
+          </w:r>
+        </w:del>
+      </w:ins>
+    </w:p>
+    <w:p>
+      <w:pPr>
+        <w:pStyle w:val="ListParagraph"/>
+        <w:numPr>
+          <w:ilvl w:val="0"/>
+          <w:numId w:val="15"/>
+        </w:numPr>
+        <w:rPr>
+          <w:del w:id="208" w:author="Aleksandar Plahćinski" w:date="2018-09-17T00:34:00Z"/>
+        </w:rPr>
+      </w:pPr>
+      <w:del w:id="209" w:author="Aleksandar Plahćinski" w:date="2018-09-17T00:34:00Z">
         <w:r>
           <w:delText>Izlaz – zatvara prozor</w:delText>
         </w:r>
@@ -1219,10 +1233,10 @@
       <w:pPr>
         <w:pStyle w:val="Heading1"/>
         <w:rPr>
-          <w:del w:id="207" w:author="Aleksandar Plahćinski" w:date="2018-09-17T00:34:00Z"/>
+          <w:del w:id="210" w:author="Aleksandar Plahćinski" w:date="2018-09-17T00:34:00Z"/>
         </w:rPr>
       </w:pPr>
-      <w:del w:id="208" w:author="Aleksandar Plahćinski" w:date="2018-09-17T00:34:00Z">
+      <w:del w:id="211" w:author="Aleksandar Plahćinski" w:date="2018-09-17T00:34:00Z">
         <w:r>
           <w:delText>Izvođenje igre</w:delText>
         </w:r>
@@ -1231,10 +1245,10 @@
     <w:p>
       <w:pPr>
         <w:rPr>
-          <w:del w:id="209" w:author="Aleksandar Plahćinski" w:date="2018-09-17T00:34:00Z"/>
+          <w:del w:id="212" w:author="Aleksandar Plahćinski" w:date="2018-09-17T00:34:00Z"/>
         </w:rPr>
       </w:pPr>
-      <w:del w:id="210" w:author="Aleksandar Plahćinski" w:date="2018-09-17T00:34:00Z">
+      <w:del w:id="213" w:author="Aleksandar Plahćinski" w:date="2018-09-17T00:34:00Z">
         <w:r>
           <w:delText>Sa leve strane se nalazi prostor u kome se igra odvija, a s</w:delText>
         </w:r>
@@ -1252,24 +1266,6 @@
         </w:r>
         <w:r>
           <w:delText xml:space="preserve">, vreme proteklo </w:delText>
-        </w:r>
-      </w:del>
-      <w:ins w:id="211" w:author="Igor" w:date="2018-07-14T12:34:00Z">
-        <w:del w:id="212" w:author="Aleksandar Plahćinski" w:date="2018-09-17T00:34:00Z">
-          <w:r>
-            <w:rPr>
-              <w:lang w:val="sr-Latn-RS"/>
-            </w:rPr>
-            <w:delText>na</w:delText>
-          </w:r>
-        </w:del>
-      </w:ins>
-      <w:del w:id="213" w:author="Aleksandar Plahćinski" w:date="2018-09-17T00:34:00Z">
-        <w:r>
-          <w:delText>u niv</w:delText>
-        </w:r>
-        <w:r>
-          <w:delText xml:space="preserve">ou i broj preostalih života. U donjem delu se nalazi udarač </w:delText>
         </w:r>
       </w:del>
       <w:ins w:id="214" w:author="Igor" w:date="2018-07-14T12:34:00Z">
@@ -1278,13 +1274,16 @@
             <w:rPr>
               <w:lang w:val="sr-Latn-RS"/>
             </w:rPr>
-            <w:delText xml:space="preserve">pločica </w:delText>
+            <w:delText>na</w:delText>
           </w:r>
         </w:del>
       </w:ins>
       <w:del w:id="216" w:author="Aleksandar Plahćinski" w:date="2018-09-17T00:34:00Z">
         <w:r>
-          <w:delText>koj</w:delText>
+          <w:delText>u niv</w:delText>
+        </w:r>
+        <w:r>
+          <w:delText xml:space="preserve">ou i broj preostalih života. U donjem delu se nalazi udarač </w:delText>
         </w:r>
       </w:del>
       <w:ins w:id="217" w:author="Igor" w:date="2018-07-14T12:34:00Z">
@@ -1293,11 +1292,26 @@
             <w:rPr>
               <w:lang w:val="sr-Latn-RS"/>
             </w:rPr>
+            <w:delText xml:space="preserve">pločica </w:delText>
+          </w:r>
+        </w:del>
+      </w:ins>
+      <w:del w:id="219" w:author="Aleksandar Plahćinski" w:date="2018-09-17T00:34:00Z">
+        <w:r>
+          <w:delText>koj</w:delText>
+        </w:r>
+      </w:del>
+      <w:ins w:id="220" w:author="Igor" w:date="2018-07-14T12:34:00Z">
+        <w:del w:id="221" w:author="Aleksandar Plahćinski" w:date="2018-09-17T00:34:00Z">
+          <w:r>
+            <w:rPr>
+              <w:lang w:val="sr-Latn-RS"/>
+            </w:rPr>
             <w:delText>o</w:delText>
           </w:r>
         </w:del>
       </w:ins>
-      <w:del w:id="219" w:author="Aleksandar Plahćinski" w:date="2018-09-17T00:34:00Z">
+      <w:del w:id="222" w:author="Aleksandar Plahćinski" w:date="2018-09-17T00:34:00Z">
         <w:r>
           <w:delText>im igrač upravlja po</w:delText>
         </w:r>
@@ -1309,16 +1323,16 @@
     <w:p>
       <w:pPr>
         <w:rPr>
-          <w:del w:id="220" w:author="Aleksandar Plahćinski" w:date="2018-09-17T00:34:00Z"/>
+          <w:del w:id="223" w:author="Aleksandar Plahćinski" w:date="2018-09-17T00:34:00Z"/>
         </w:rPr>
       </w:pPr>
-      <w:del w:id="221" w:author="Aleksandar Plahćinski" w:date="2018-09-17T00:34:00Z">
+      <w:del w:id="224" w:author="Aleksandar Plahćinski" w:date="2018-09-17T00:34:00Z">
         <w:r>
           <w:delText xml:space="preserve">Igrač je zadužen da udaračem </w:delText>
         </w:r>
       </w:del>
-      <w:ins w:id="222" w:author="Igor" w:date="2018-07-14T12:34:00Z">
-        <w:del w:id="223" w:author="Aleksandar Plahćinski" w:date="2018-09-17T00:34:00Z">
+      <w:ins w:id="225" w:author="Igor" w:date="2018-07-14T12:34:00Z">
+        <w:del w:id="226" w:author="Aleksandar Plahćinski" w:date="2018-09-17T00:34:00Z">
           <w:r>
             <w:rPr>
               <w:lang w:val="sr-Latn-RS"/>
@@ -1327,33 +1341,12 @@
           </w:r>
         </w:del>
       </w:ins>
-      <w:del w:id="224" w:author="Aleksandar Plahćinski" w:date="2018-09-17T00:34:00Z">
+      <w:del w:id="227" w:author="Aleksandar Plahćinski" w:date="2018-09-17T00:34:00Z">
         <w:r>
           <w:delText>odbija lopticu ka gornjem delu</w:delText>
         </w:r>
         <w:r>
           <w:delText xml:space="preserve"> kako bi lopticu usmerio ka ciglama koje treba uništiti i kako bi je sprečio da dođe do donjeg dela </w:delText>
-        </w:r>
-      </w:del>
-      <w:ins w:id="225" w:author="Igor" w:date="2018-07-14T12:35:00Z">
-        <w:del w:id="226" w:author="Aleksandar Plahćinski" w:date="2018-09-17T00:34:00Z">
-          <w:r>
-            <w:rPr>
-              <w:lang w:val="sr-Latn-RS"/>
-            </w:rPr>
-            <w:delText xml:space="preserve">siđe ispod pločice, </w:delText>
-          </w:r>
-        </w:del>
-      </w:ins>
-      <w:del w:id="227" w:author="Aleksandar Plahćinski" w:date="2018-09-17T00:34:00Z">
-        <w:r>
-          <w:delText>u kom slučaju će igrač izgubiti</w:delText>
-        </w:r>
-        <w:r>
-          <w:delText xml:space="preserve"> jedan život.</w:delText>
-        </w:r>
-        <w:r>
-          <w:delText xml:space="preserve"> Na početku nivoa, loptica se nalazi na udaraču </w:delText>
         </w:r>
       </w:del>
       <w:ins w:id="228" w:author="Igor" w:date="2018-07-14T12:35:00Z">
@@ -1362,11 +1355,32 @@
             <w:rPr>
               <w:lang w:val="sr-Latn-RS"/>
             </w:rPr>
+            <w:delText xml:space="preserve">siđe ispod pločice, </w:delText>
+          </w:r>
+        </w:del>
+      </w:ins>
+      <w:del w:id="230" w:author="Aleksandar Plahćinski" w:date="2018-09-17T00:34:00Z">
+        <w:r>
+          <w:delText>u kom slučaju će igrač izgubiti</w:delText>
+        </w:r>
+        <w:r>
+          <w:delText xml:space="preserve"> jedan život.</w:delText>
+        </w:r>
+        <w:r>
+          <w:delText xml:space="preserve"> Na početku nivoa, loptica se nalazi na udaraču </w:delText>
+        </w:r>
+      </w:del>
+      <w:ins w:id="231" w:author="Igor" w:date="2018-07-14T12:35:00Z">
+        <w:del w:id="232" w:author="Aleksandar Plahćinski" w:date="2018-09-17T00:34:00Z">
+          <w:r>
+            <w:rPr>
+              <w:lang w:val="sr-Latn-RS"/>
+            </w:rPr>
             <w:delText xml:space="preserve">pločici </w:delText>
           </w:r>
         </w:del>
       </w:ins>
-      <w:del w:id="230" w:author="Aleksandar Plahćinski" w:date="2018-09-17T00:34:00Z">
+      <w:del w:id="233" w:author="Aleksandar Plahćinski" w:date="2018-09-17T00:34:00Z">
         <w:r>
           <w:delText>dok je igrač ne pusti levim klikom miša.</w:delText>
         </w:r>
@@ -1377,8 +1391,8 @@
           <w:delText xml:space="preserve"> i odbija se od cigli, udarača </w:delText>
         </w:r>
       </w:del>
-      <w:ins w:id="231" w:author="Igor" w:date="2018-07-14T12:36:00Z">
-        <w:del w:id="232" w:author="Aleksandar Plahćinski" w:date="2018-09-17T00:34:00Z">
+      <w:ins w:id="234" w:author="Igor" w:date="2018-07-14T12:36:00Z">
+        <w:del w:id="235" w:author="Aleksandar Plahćinski" w:date="2018-09-17T00:34:00Z">
           <w:r>
             <w:rPr>
               <w:lang w:val="sr-Latn-RS"/>
@@ -1387,7 +1401,7 @@
           </w:r>
         </w:del>
       </w:ins>
-      <w:del w:id="233" w:author="Aleksandar Plahćinski" w:date="2018-09-17T00:34:00Z">
+      <w:del w:id="236" w:author="Aleksandar Plahćinski" w:date="2018-09-17T00:34:00Z">
         <w:r>
           <w:delText xml:space="preserve">i leve, desne i gornje ivice prostora. </w:delText>
         </w:r>
@@ -1410,8 +1424,8 @@
           <w:delText xml:space="preserve"> </w:delText>
         </w:r>
       </w:del>
-      <w:ins w:id="234" w:author="Igor" w:date="2018-07-14T12:58:00Z">
-        <w:del w:id="235" w:author="Aleksandar Plahćinski" w:date="2018-09-17T00:34:00Z">
+      <w:ins w:id="237" w:author="Igor" w:date="2018-07-14T12:58:00Z">
+        <w:del w:id="238" w:author="Aleksandar Plahćinski" w:date="2018-09-17T00:34:00Z">
           <w:r>
             <w:rPr>
               <w:lang w:val="sr-Latn-RS"/>
@@ -1420,24 +1434,9 @@
           </w:r>
         </w:del>
       </w:ins>
-      <w:del w:id="236" w:author="Aleksandar Plahćinski" w:date="2018-09-17T00:34:00Z">
+      <w:del w:id="239" w:author="Aleksandar Plahćinski" w:date="2018-09-17T00:34:00Z">
         <w:r>
           <w:delText xml:space="preserve">Loptica </w:delText>
-        </w:r>
-      </w:del>
-      <w:ins w:id="237" w:author="Igor" w:date="2018-07-14T13:41:00Z">
-        <w:del w:id="238" w:author="Aleksandar Plahćinski" w:date="2018-09-17T00:34:00Z">
-          <w:r>
-            <w:rPr>
-              <w:lang w:val="sr-Latn-RS"/>
-            </w:rPr>
-            <w:delText xml:space="preserve">oštećuje ili </w:delText>
-          </w:r>
-        </w:del>
-      </w:ins>
-      <w:del w:id="239" w:author="Aleksandar Plahćinski" w:date="2018-09-17T00:34:00Z">
-        <w:r>
-          <w:delText xml:space="preserve">uništava cigle kada ih dodirne. </w:delText>
         </w:r>
       </w:del>
       <w:ins w:id="240" w:author="Igor" w:date="2018-07-14T13:41:00Z">
@@ -1446,12 +1445,27 @@
             <w:rPr>
               <w:lang w:val="sr-Latn-RS"/>
             </w:rPr>
+            <w:delText xml:space="preserve">oštećuje ili </w:delText>
+          </w:r>
+        </w:del>
+      </w:ins>
+      <w:del w:id="242" w:author="Aleksandar Plahćinski" w:date="2018-09-17T00:34:00Z">
+        <w:r>
+          <w:delText xml:space="preserve">uništava cigle kada ih dodirne. </w:delText>
+        </w:r>
+      </w:del>
+      <w:ins w:id="243" w:author="Igor" w:date="2018-07-14T13:41:00Z">
+        <w:del w:id="244" w:author="Aleksandar Plahćinski" w:date="2018-09-17T00:34:00Z">
+          <w:r>
+            <w:rPr>
+              <w:lang w:val="sr-Latn-RS"/>
+            </w:rPr>
             <w:delText xml:space="preserve">Na prvom nivou cigla se uništava jednim pogotkom, na drugom nivou potrebna su dva pogotka da bi se cigla uništila. Jedan pogodak je </w:delText>
           </w:r>
         </w:del>
       </w:ins>
-      <w:ins w:id="242" w:author="Igor" w:date="2018-07-14T15:44:00Z">
-        <w:del w:id="243" w:author="Aleksandar Plahćinski" w:date="2018-09-17T00:34:00Z">
+      <w:ins w:id="245" w:author="Igor" w:date="2018-07-14T15:44:00Z">
+        <w:del w:id="246" w:author="Aleksandar Plahćinski" w:date="2018-09-17T00:34:00Z">
           <w:r>
             <w:rPr>
               <w:lang w:val="sr-Latn-RS"/>
@@ -1460,8 +1474,8 @@
           </w:r>
         </w:del>
       </w:ins>
-      <w:ins w:id="244" w:author="Igor" w:date="2018-07-14T13:41:00Z">
-        <w:del w:id="245" w:author="Aleksandar Plahćinski" w:date="2018-09-17T00:34:00Z">
+      <w:ins w:id="247" w:author="Igor" w:date="2018-07-14T13:41:00Z">
+        <w:del w:id="248" w:author="Aleksandar Plahćinski" w:date="2018-09-17T00:34:00Z">
           <w:r>
             <w:rPr>
               <w:lang w:val="sr-Latn-RS"/>
@@ -1470,8 +1484,8 @@
           </w:r>
         </w:del>
       </w:ins>
-      <w:ins w:id="246" w:author="Igor" w:date="2018-07-14T15:44:00Z">
-        <w:del w:id="247" w:author="Aleksandar Plahćinski" w:date="2018-09-17T00:34:00Z">
+      <w:ins w:id="249" w:author="Igor" w:date="2018-07-14T15:44:00Z">
+        <w:del w:id="250" w:author="Aleksandar Plahćinski" w:date="2018-09-17T00:34:00Z">
           <w:r>
             <w:rPr>
               <w:lang w:val="sr-Latn-RS"/>
@@ -1480,8 +1494,8 @@
           </w:r>
         </w:del>
       </w:ins>
-      <w:ins w:id="248" w:author="Igor" w:date="2018-07-14T13:41:00Z">
-        <w:del w:id="249" w:author="Aleksandar Plahćinski" w:date="2018-09-17T00:34:00Z">
+      <w:ins w:id="251" w:author="Igor" w:date="2018-07-14T13:41:00Z">
+        <w:del w:id="252" w:author="Aleksandar Plahćinski" w:date="2018-09-17T00:34:00Z">
           <w:r>
             <w:rPr>
               <w:lang w:val="sr-Latn-RS"/>
@@ -1490,8 +1504,8 @@
           </w:r>
         </w:del>
       </w:ins>
-      <w:ins w:id="250" w:author="Igor" w:date="2018-07-14T15:44:00Z">
-        <w:del w:id="251" w:author="Aleksandar Plahćinski" w:date="2018-09-17T00:34:00Z">
+      <w:ins w:id="253" w:author="Igor" w:date="2018-07-14T15:44:00Z">
+        <w:del w:id="254" w:author="Aleksandar Plahćinski" w:date="2018-09-17T00:34:00Z">
           <w:r>
             <w:rPr>
               <w:lang w:val="sr-Latn-RS"/>
@@ -1500,8 +1514,8 @@
           </w:r>
         </w:del>
       </w:ins>
-      <w:ins w:id="252" w:author="Igor" w:date="2018-07-14T13:41:00Z">
-        <w:del w:id="253" w:author="Aleksandar Plahćinski" w:date="2018-09-17T00:34:00Z">
+      <w:ins w:id="255" w:author="Igor" w:date="2018-07-14T13:41:00Z">
+        <w:del w:id="256" w:author="Aleksandar Plahćinski" w:date="2018-09-17T00:34:00Z">
           <w:r>
             <w:rPr>
               <w:lang w:val="sr-Latn-RS"/>
@@ -1510,36 +1524,36 @@
           </w:r>
         </w:del>
       </w:ins>
-      <w:del w:id="254" w:author="Aleksandar Plahćinski" w:date="2018-09-17T00:34:00Z">
+      <w:del w:id="257" w:author="Aleksandar Plahćinski" w:date="2018-09-17T00:34:00Z">
         <w:r>
           <w:delText>Da bi igrač završio nivo, potrebno je da uništi sve cigle.</w:delText>
         </w:r>
         <w:r>
           <w:delText xml:space="preserve"> Nakon završetka nivoa, igraču se ispisuje broj poena koje je trenutno ostvario i, </w:delText>
         </w:r>
-        <w:commentRangeStart w:id="255"/>
+        <w:commentRangeStart w:id="258"/>
         <w:r>
           <w:delText>ako je dovoljno brzo preša</w:delText>
         </w:r>
         <w:r>
           <w:delText>o nivo, dobija i dodatne poene.</w:delText>
         </w:r>
-        <w:commentRangeEnd w:id="255"/>
+        <w:commentRangeEnd w:id="258"/>
         <w:r>
           <w:rPr>
             <w:rStyle w:val="CommentReference"/>
           </w:rPr>
-          <w:commentReference w:id="255"/>
+          <w:commentReference w:id="258"/>
         </w:r>
       </w:del>
     </w:p>
     <w:p>
       <w:pPr>
         <w:rPr>
-          <w:del w:id="256" w:author="Aleksandar Plahćinski" w:date="2018-09-17T00:34:00Z"/>
+          <w:del w:id="259" w:author="Aleksandar Plahćinski" w:date="2018-09-17T00:34:00Z"/>
         </w:rPr>
       </w:pPr>
-      <w:del w:id="257" w:author="Aleksandar Plahćinski" w:date="2018-09-17T00:34:00Z">
+      <w:del w:id="260" w:author="Aleksandar Plahćinski" w:date="2018-09-17T00:34:00Z">
         <w:r>
           <w:delText xml:space="preserve">Nakon završetka partije, ukoliko je igrač ostvario jedan od 10 najboljih rezultata, igra će mu ponuditi da upiše svoje ime i, nakon potvrde imena, </w:delText>
         </w:r>
@@ -1573,7 +1587,7 @@
 
 <file path=word/comments.xml><?xml version="1.0" encoding="utf-8"?>
 <w:comments xmlns:wpc="http://schemas.microsoft.com/office/word/2010/wordprocessingCanvas" xmlns:mc="http://schemas.openxmlformats.org/markup-compatibility/2006" xmlns:o="urn:schemas-microsoft-com:office:office" xmlns:r="http://schemas.openxmlformats.org/officeDocument/2006/relationships" xmlns:m="http://schemas.openxmlformats.org/officeDocument/2006/math" xmlns:v="urn:schemas-microsoft-com:vml" xmlns:wp14="http://schemas.microsoft.com/office/word/2010/wordprocessingDrawing" xmlns:wp="http://schemas.openxmlformats.org/drawingml/2006/wordprocessingDrawing" xmlns:w10="urn:schemas-microsoft-com:office:word" xmlns:w="http://schemas.openxmlformats.org/wordprocessingml/2006/main" xmlns:w14="http://schemas.microsoft.com/office/word/2010/wordml" xmlns:wpg="http://schemas.microsoft.com/office/word/2010/wordprocessingGroup" xmlns:wpi="http://schemas.microsoft.com/office/word/2010/wordprocessingInk" xmlns:wne="http://schemas.microsoft.com/office/word/2006/wordml" xmlns:wps="http://schemas.microsoft.com/office/word/2010/wordprocessingShape" mc:Ignorable="w14 wp14">
-  <w:comment w:id="48" w:author="Igor" w:date="2018-07-14T15:44:00Z" w:initials="IT">
+  <w:comment w:id="51" w:author="Igor" w:date="2018-07-14T15:44:00Z" w:initials="IT">
     <w:p>
       <w:pPr>
         <w:pStyle w:val="CommentText"/>
@@ -1595,7 +1609,7 @@
       </w:r>
     </w:p>
   </w:comment>
-  <w:comment w:id="105" w:author="Igor" w:date="2018-07-14T15:44:00Z" w:initials="IT">
+  <w:comment w:id="108" w:author="Igor" w:date="2018-07-14T15:44:00Z" w:initials="IT">
     <w:p>
       <w:pPr>
         <w:pStyle w:val="CommentText"/>
@@ -1617,7 +1631,7 @@
       </w:r>
     </w:p>
   </w:comment>
-  <w:comment w:id="255" w:author="Igor" w:date="2018-07-14T15:44:00Z" w:initials="IT">
+  <w:comment w:id="258" w:author="Igor" w:date="2018-07-14T15:44:00Z" w:initials="IT">
     <w:p>
       <w:pPr>
         <w:pStyle w:val="CommentText"/>
@@ -3991,6 +4005,16 @@
       <w:szCs w:val="20"/>
     </w:rPr>
   </w:style>
+  <w:style w:type="paragraph" w:styleId="Revision">
+    <w:name w:val="Revision"/>
+    <w:hidden/>
+    <w:uiPriority w:val="99"/>
+    <w:semiHidden/>
+    <w:rsid w:val="00B759EC"/>
+    <w:pPr>
+      <w:spacing w:after="0" w:line="240" w:lineRule="auto"/>
+    </w:pPr>
+  </w:style>
 </w:styles>
 </file>
 
@@ -4742,6 +4766,16 @@
       <w:sz w:val="20"/>
       <w:szCs w:val="20"/>
     </w:rPr>
+  </w:style>
+  <w:style w:type="paragraph" w:styleId="Revision">
+    <w:name w:val="Revision"/>
+    <w:hidden/>
+    <w:uiPriority w:val="99"/>
+    <w:semiHidden/>
+    <w:rsid w:val="00B759EC"/>
+    <w:pPr>
+      <w:spacing w:after="0" w:line="240" w:lineRule="auto"/>
+    </w:pPr>
   </w:style>
 </w:styles>
 </file>
@@ -5036,7 +5070,7 @@
 </file>
 
 <file path=customXml/itemProps1.xml><?xml version="1.0" encoding="utf-8"?>
-<ds:datastoreItem xmlns:ds="http://schemas.openxmlformats.org/officeDocument/2006/customXml" ds:itemID="{B73CDEEF-9D5C-4099-9195-A3798DFD9CD8}">
+<ds:datastoreItem xmlns:ds="http://schemas.openxmlformats.org/officeDocument/2006/customXml" ds:itemID="{DF133FAE-1AF9-40FE-AEC8-C8DDE0DF7DED}">
   <ds:schemaRefs>
     <ds:schemaRef ds:uri="http://schemas.openxmlformats.org/officeDocument/2006/bibliography"/>
   </ds:schemaRefs>

</xml_diff>